<commit_message>
Tried my best. Fix description
</commit_message>
<xml_diff>
--- a/public/justin-bernard-resume.docx
+++ b/public/justin-bernard-resume.docx
@@ -262,6 +262,80 @@
       <w:pPr>
         <w:numPr>
           <w:ilvl w:val="0"/>
+          <w:numId w:val="6"/>
+        </w:numPr>
+        <w:pBdr>
+          <w:top w:color="d9d9e3" w:space="0" w:sz="0" w:val="none"/>
+          <w:left w:color="d9d9e3" w:space="0" w:sz="0" w:val="none"/>
+          <w:bottom w:color="d9d9e3" w:space="0" w:sz="0" w:val="none"/>
+          <w:right w:color="d9d9e3" w:space="0" w:sz="0" w:val="none"/>
+          <w:between w:color="d9d9e3" w:space="0" w:sz="0" w:val="none"/>
+        </w:pBdr>
+        <w:spacing w:after="0" w:afterAutospacing="0" w:before="300" w:lineRule="auto"/>
+        <w:ind w:left="720" w:hanging="360"/>
+        <w:rPr>
+          <w:color w:val="374151"/>
+          <w:sz w:val="24"/>
+          <w:szCs w:val="24"/>
+          <w:highlight w:val="white"/>
+        </w:rPr>
+      </w:pPr>
+      <w:r>
+        <w:rPr>
+          <w:color w:val="374151"/>
+          <w:sz w:val="24"/>
+          <w:szCs w:val="24"/>
+          <w:highlight w:val="white"/>
+          <w:rtl w:val="0"/>
+        </w:rPr>
+        <w:t xml:space="preserve">Created an outstanding portfolio website that includes everything I know.</w:t>
+      </w:r>
+    </w:p>
+    <w:p>
+      <w:pPr>
+        <w:numPr>
+          <w:ilvl w:val="1"/>
+          <w:numId w:val="6"/>
+        </w:numPr>
+        <w:pBdr>
+          <w:top w:color="d9d9e3" w:space="0" w:sz="0" w:val="none"/>
+          <w:left w:color="d9d9e3" w:space="0" w:sz="0" w:val="none"/>
+          <w:bottom w:color="d9d9e3" w:space="0" w:sz="0" w:val="none"/>
+          <w:right w:color="d9d9e3" w:space="0" w:sz="0" w:val="none"/>
+          <w:between w:color="d9d9e3" w:space="0" w:sz="0" w:val="none"/>
+        </w:pBdr>
+        <w:spacing w:after="0" w:afterAutospacing="0" w:before="0" w:beforeAutospacing="0" w:lineRule="auto"/>
+        <w:ind w:left="1440" w:hanging="360"/>
+        <w:rPr>
+          <w:color w:val="374151"/>
+          <w:sz w:val="24"/>
+          <w:szCs w:val="24"/>
+          <w:highlight w:val="white"/>
+        </w:rPr>
+      </w:pPr>
+      <w:hyperlink r:id="rId6">
+        <w:r>
+          <w:rPr>
+            <w:color w:val="1155cc"/>
+            <w:sz w:val="24"/>
+            <w:szCs w:val="24"/>
+            <w:highlight w:val="white"/>
+            <w:u w:val="single"/>
+            <w:rtl w:val="0"/>
+          </w:rPr>
+          <w:t xml:space="preserve">justin-bernard.com</w:t>
+        </w:r>
+      </w:hyperlink>
+      <w:r>
+        <w:rPr>
+          <w:rtl w:val="0"/>
+        </w:rPr>
+      </w:r>
+    </w:p>
+    <w:p>
+      <w:pPr>
+        <w:numPr>
+          <w:ilvl w:val="0"/>
           <w:numId w:val="2"/>
         </w:numPr>
         <w:pBdr>
@@ -271,7 +345,7 @@
           <w:right w:color="d9d9e3" w:space="0" w:sz="0" w:val="none"/>
           <w:between w:color="d9d9e3" w:space="0" w:sz="0" w:val="none"/>
         </w:pBdr>
-        <w:spacing w:after="0" w:afterAutospacing="0" w:before="600" w:lineRule="auto"/>
+        <w:spacing w:after="0" w:afterAutospacing="0" w:before="0" w:beforeAutospacing="0" w:lineRule="auto"/>
         <w:ind w:left="720" w:hanging="360"/>
         <w:rPr>
           <w:rFonts w:ascii="Arial" w:cs="Arial" w:eastAsia="Arial" w:hAnsi="Arial"/>
@@ -308,7 +382,7 @@
           <w:highlight w:val="white"/>
         </w:rPr>
       </w:pPr>
-      <w:hyperlink r:id="rId6">
+      <w:hyperlink r:id="rId7">
         <w:r>
           <w:rPr>
             <w:color w:val="1155cc"/>
@@ -380,7 +454,7 @@
           <w:highlight w:val="white"/>
         </w:rPr>
       </w:pPr>
-      <w:hyperlink r:id="rId7">
+      <w:hyperlink r:id="rId8">
         <w:r>
           <w:rPr>
             <w:color w:val="1155cc"/>
@@ -454,7 +528,7 @@
           <w:highlight w:val="white"/>
         </w:rPr>
       </w:pPr>
-      <w:hyperlink r:id="rId8">
+      <w:hyperlink r:id="rId9">
         <w:r>
           <w:rPr>
             <w:color w:val="1155cc"/>
@@ -523,7 +597,7 @@
           <w:highlight w:val="white"/>
         </w:rPr>
       </w:pPr>
-      <w:hyperlink r:id="rId9">
+      <w:hyperlink r:id="rId10">
         <w:r>
           <w:rPr>
             <w:color w:val="1155cc"/>
@@ -595,7 +669,7 @@
           <w:highlight w:val="white"/>
         </w:rPr>
       </w:pPr>
-      <w:hyperlink r:id="rId10">
+      <w:hyperlink r:id="rId11">
         <w:r>
           <w:rPr>
             <w:color w:val="1155cc"/>
@@ -636,7 +710,7 @@
           <w:highlight w:val="white"/>
         </w:rPr>
       </w:pPr>
-      <w:hyperlink r:id="rId11">
+      <w:hyperlink r:id="rId12">
         <w:r>
           <w:rPr>
             <w:color w:val="1155cc"/>
@@ -1269,7 +1343,7 @@
           <w:highlight w:val="white"/>
           <w:rtl w:val="0"/>
         </w:rPr>
-        <w:t xml:space="preserve">Played at Bluesfest Ottawa for four consecutive years.</w:t>
+        <w:t xml:space="preserve">Played at Bluesfest Ottawa for five consecutive years.</w:t>
       </w:r>
     </w:p>
     <w:p>
@@ -1806,6 +1880,116 @@
         <w:color w:val="374151"/>
         <w:sz w:val="24"/>
         <w:szCs w:val="24"/>
+        <w:u w:val="none"/>
+      </w:rPr>
+    </w:lvl>
+    <w:lvl w:ilvl="1">
+      <w:start w:val="1"/>
+      <w:numFmt w:val="bullet"/>
+      <w:lvlText w:val="○"/>
+      <w:lvlJc w:val="left"/>
+      <w:pPr>
+        <w:ind w:left="1440" w:hanging="360"/>
+      </w:pPr>
+      <w:rPr>
+        <w:u w:val="none"/>
+      </w:rPr>
+    </w:lvl>
+    <w:lvl w:ilvl="2">
+      <w:start w:val="1"/>
+      <w:numFmt w:val="bullet"/>
+      <w:lvlText w:val="■"/>
+      <w:lvlJc w:val="left"/>
+      <w:pPr>
+        <w:ind w:left="2160" w:hanging="360"/>
+      </w:pPr>
+      <w:rPr>
+        <w:u w:val="none"/>
+      </w:rPr>
+    </w:lvl>
+    <w:lvl w:ilvl="3">
+      <w:start w:val="1"/>
+      <w:numFmt w:val="bullet"/>
+      <w:lvlText w:val="●"/>
+      <w:lvlJc w:val="left"/>
+      <w:pPr>
+        <w:ind w:left="2880" w:hanging="360"/>
+      </w:pPr>
+      <w:rPr>
+        <w:u w:val="none"/>
+      </w:rPr>
+    </w:lvl>
+    <w:lvl w:ilvl="4">
+      <w:start w:val="1"/>
+      <w:numFmt w:val="bullet"/>
+      <w:lvlText w:val="○"/>
+      <w:lvlJc w:val="left"/>
+      <w:pPr>
+        <w:ind w:left="3600" w:hanging="360"/>
+      </w:pPr>
+      <w:rPr>
+        <w:u w:val="none"/>
+      </w:rPr>
+    </w:lvl>
+    <w:lvl w:ilvl="5">
+      <w:start w:val="1"/>
+      <w:numFmt w:val="bullet"/>
+      <w:lvlText w:val="■"/>
+      <w:lvlJc w:val="left"/>
+      <w:pPr>
+        <w:ind w:left="4320" w:hanging="360"/>
+      </w:pPr>
+      <w:rPr>
+        <w:u w:val="none"/>
+      </w:rPr>
+    </w:lvl>
+    <w:lvl w:ilvl="6">
+      <w:start w:val="1"/>
+      <w:numFmt w:val="bullet"/>
+      <w:lvlText w:val="●"/>
+      <w:lvlJc w:val="left"/>
+      <w:pPr>
+        <w:ind w:left="5040" w:hanging="360"/>
+      </w:pPr>
+      <w:rPr>
+        <w:u w:val="none"/>
+      </w:rPr>
+    </w:lvl>
+    <w:lvl w:ilvl="7">
+      <w:start w:val="1"/>
+      <w:numFmt w:val="bullet"/>
+      <w:lvlText w:val="○"/>
+      <w:lvlJc w:val="left"/>
+      <w:pPr>
+        <w:ind w:left="5760" w:hanging="360"/>
+      </w:pPr>
+      <w:rPr>
+        <w:u w:val="none"/>
+      </w:rPr>
+    </w:lvl>
+    <w:lvl w:ilvl="8">
+      <w:start w:val="1"/>
+      <w:numFmt w:val="bullet"/>
+      <w:lvlText w:val="■"/>
+      <w:lvlJc w:val="left"/>
+      <w:pPr>
+        <w:ind w:left="6480" w:hanging="360"/>
+      </w:pPr>
+      <w:rPr>
+        <w:u w:val="none"/>
+      </w:rPr>
+    </w:lvl>
+  </w:abstractNum>
+  <w:abstractNum w:abstractNumId="6">
+    <w:lvl w:ilvl="0">
+      <w:start w:val="1"/>
+      <w:numFmt w:val="bullet"/>
+      <w:lvlText w:val="●"/>
+      <w:lvlJc w:val="left"/>
+      <w:pPr>
+        <w:ind w:left="720" w:hanging="360"/>
+      </w:pPr>
+      <w:rPr>
         <w:u w:val="none"/>
       </w:rPr>
     </w:lvl>
@@ -1920,6 +2104,9 @@
   </w:num>
   <w:num w:numId="5">
     <w:abstractNumId w:val="5"/>
+  </w:num>
+  <w:num w:numId="6">
+    <w:abstractNumId w:val="6"/>
   </w:num>
 </w:numbering>
 </file>

</xml_diff>